<commit_message>
Gérer les conflits de dépendances
Gérer les conflits de dépendances en séparant les différentes implémentations dans des packages différents.
</commit_message>
<xml_diff>
--- a/java_spring.docx
+++ b/java_spring.docx
@@ -6,9 +6,6 @@
     <w:p/>
     <w:p>
       <w:r>
-        <w:rPr>
-          <w:noProof/>
-        </w:rPr>
         <w:drawing>
           <wp:inline distT="0" distB="0" distL="0" distR="0" wp14:anchorId="37DDD995" wp14:editId="0B5F4E6E">
             <wp:extent cx="5943600" cy="3731895"/>
@@ -48,9 +45,6 @@
     </w:p>
     <w:p>
       <w:r>
-        <w:rPr>
-          <w:noProof/>
-        </w:rPr>
         <w:drawing>
           <wp:inline distT="0" distB="0" distL="0" distR="0" wp14:anchorId="083831A5" wp14:editId="57BCE818">
             <wp:extent cx="5943600" cy="3375025"/>
@@ -90,9 +84,6 @@
     </w:p>
     <w:p>
       <w:r>
-        <w:rPr>
-          <w:noProof/>
-        </w:rPr>
         <w:lastRenderedPageBreak/>
         <w:drawing>
           <wp:inline distT="0" distB="0" distL="0" distR="0" wp14:anchorId="6D71899E" wp14:editId="3E0D52AD">
@@ -199,6 +190,1296 @@
                     <a:xfrm>
                       <a:off x="0" y="0"/>
                       <a:ext cx="5943600" cy="3977005"/>
+                    </a:xfrm>
+                    <a:prstGeom prst="rect">
+                      <a:avLst/>
+                    </a:prstGeom>
+                  </pic:spPr>
+                </pic:pic>
+              </a:graphicData>
+            </a:graphic>
+          </wp:inline>
+        </w:drawing>
+      </w:r>
+    </w:p>
+    <w:p/>
+    <w:p>
+      <w:r>
+        <w:t>Problème:</w:t>
+      </w:r>
+    </w:p>
+    <w:p>
+      <w:pPr>
+        <w:rPr>
+          <w:b/>
+          <w:bCs/>
+          <w:i/>
+          <w:iCs/>
+          <w:color w:val="FF0000"/>
+        </w:rPr>
+      </w:pPr>
+      <w:r>
+        <w:rPr>
+          <w:b/>
+          <w:bCs/>
+          <w:i/>
+          <w:iCs/>
+          <w:color w:val="FF0000"/>
+        </w:rPr>
+        <w:t xml:space="preserve">WARNING: Exception </w:t>
+      </w:r>
+      <w:proofErr w:type="spellStart"/>
+      <w:r>
+        <w:rPr>
+          <w:b/>
+          <w:bCs/>
+          <w:i/>
+          <w:iCs/>
+          <w:color w:val="FF0000"/>
+        </w:rPr>
+        <w:t>encountered</w:t>
+      </w:r>
+      <w:proofErr w:type="spellEnd"/>
+      <w:r>
+        <w:rPr>
+          <w:b/>
+          <w:bCs/>
+          <w:i/>
+          <w:iCs/>
+          <w:color w:val="FF0000"/>
+        </w:rPr>
+        <w:t xml:space="preserve"> </w:t>
+      </w:r>
+      <w:proofErr w:type="spellStart"/>
+      <w:r>
+        <w:rPr>
+          <w:b/>
+          <w:bCs/>
+          <w:i/>
+          <w:iCs/>
+          <w:color w:val="FF0000"/>
+        </w:rPr>
+        <w:t>during</w:t>
+      </w:r>
+      <w:proofErr w:type="spellEnd"/>
+      <w:r>
+        <w:rPr>
+          <w:b/>
+          <w:bCs/>
+          <w:i/>
+          <w:iCs/>
+          <w:color w:val="FF0000"/>
+        </w:rPr>
+        <w:t xml:space="preserve"> </w:t>
+      </w:r>
+      <w:proofErr w:type="spellStart"/>
+      <w:r>
+        <w:rPr>
+          <w:b/>
+          <w:bCs/>
+          <w:i/>
+          <w:iCs/>
+          <w:color w:val="FF0000"/>
+        </w:rPr>
+        <w:t>context</w:t>
+      </w:r>
+      <w:proofErr w:type="spellEnd"/>
+      <w:r>
+        <w:rPr>
+          <w:b/>
+          <w:bCs/>
+          <w:i/>
+          <w:iCs/>
+          <w:color w:val="FF0000"/>
+        </w:rPr>
+        <w:t xml:space="preserve"> </w:t>
+      </w:r>
+      <w:proofErr w:type="spellStart"/>
+      <w:r>
+        <w:rPr>
+          <w:b/>
+          <w:bCs/>
+          <w:i/>
+          <w:iCs/>
+          <w:color w:val="FF0000"/>
+        </w:rPr>
+        <w:t>initialization</w:t>
+      </w:r>
+      <w:proofErr w:type="spellEnd"/>
+      <w:r>
+        <w:rPr>
+          <w:b/>
+          <w:bCs/>
+          <w:i/>
+          <w:iCs/>
+          <w:color w:val="FF0000"/>
+        </w:rPr>
+        <w:t xml:space="preserve"> - </w:t>
+      </w:r>
+      <w:proofErr w:type="spellStart"/>
+      <w:r>
+        <w:rPr>
+          <w:b/>
+          <w:bCs/>
+          <w:i/>
+          <w:iCs/>
+          <w:color w:val="FF0000"/>
+        </w:rPr>
+        <w:t>cancelling</w:t>
+      </w:r>
+      <w:proofErr w:type="spellEnd"/>
+      <w:r>
+        <w:rPr>
+          <w:b/>
+          <w:bCs/>
+          <w:i/>
+          <w:iCs/>
+          <w:color w:val="FF0000"/>
+        </w:rPr>
+        <w:t xml:space="preserve"> </w:t>
+      </w:r>
+      <w:proofErr w:type="spellStart"/>
+      <w:r>
+        <w:rPr>
+          <w:b/>
+          <w:bCs/>
+          <w:i/>
+          <w:iCs/>
+          <w:color w:val="FF0000"/>
+        </w:rPr>
+        <w:t>refresh</w:t>
+      </w:r>
+      <w:proofErr w:type="spellEnd"/>
+      <w:r>
+        <w:rPr>
+          <w:b/>
+          <w:bCs/>
+          <w:i/>
+          <w:iCs/>
+          <w:color w:val="FF0000"/>
+        </w:rPr>
+        <w:t xml:space="preserve"> </w:t>
+      </w:r>
+      <w:proofErr w:type="spellStart"/>
+      <w:r>
+        <w:rPr>
+          <w:b/>
+          <w:bCs/>
+          <w:i/>
+          <w:iCs/>
+          <w:color w:val="FF0000"/>
+        </w:rPr>
+        <w:t>attempt</w:t>
+      </w:r>
+      <w:proofErr w:type="spellEnd"/>
+      <w:r>
+        <w:rPr>
+          <w:b/>
+          <w:bCs/>
+          <w:i/>
+          <w:iCs/>
+          <w:color w:val="FF0000"/>
+        </w:rPr>
+        <w:t xml:space="preserve">: org.springframework.beans.factory.UnsatisfiedDependencyException: </w:t>
+      </w:r>
+      <w:proofErr w:type="spellStart"/>
+      <w:r>
+        <w:rPr>
+          <w:b/>
+          <w:bCs/>
+          <w:i/>
+          <w:iCs/>
+          <w:color w:val="FF0000"/>
+        </w:rPr>
+        <w:t>Error</w:t>
+      </w:r>
+      <w:proofErr w:type="spellEnd"/>
+      <w:r>
+        <w:rPr>
+          <w:b/>
+          <w:bCs/>
+          <w:i/>
+          <w:iCs/>
+          <w:color w:val="FF0000"/>
+        </w:rPr>
+        <w:t xml:space="preserve"> </w:t>
+      </w:r>
+      <w:proofErr w:type="spellStart"/>
+      <w:r>
+        <w:rPr>
+          <w:b/>
+          <w:bCs/>
+          <w:i/>
+          <w:iCs/>
+          <w:color w:val="FF0000"/>
+        </w:rPr>
+        <w:t>creating</w:t>
+      </w:r>
+      <w:proofErr w:type="spellEnd"/>
+      <w:r>
+        <w:rPr>
+          <w:b/>
+          <w:bCs/>
+          <w:i/>
+          <w:iCs/>
+          <w:color w:val="FF0000"/>
+        </w:rPr>
+        <w:t xml:space="preserve"> </w:t>
+      </w:r>
+      <w:proofErr w:type="spellStart"/>
+      <w:r>
+        <w:rPr>
+          <w:b/>
+          <w:bCs/>
+          <w:i/>
+          <w:iCs/>
+          <w:color w:val="FF0000"/>
+        </w:rPr>
+        <w:t>bean</w:t>
+      </w:r>
+      <w:proofErr w:type="spellEnd"/>
+      <w:r>
+        <w:rPr>
+          <w:b/>
+          <w:bCs/>
+          <w:i/>
+          <w:iCs/>
+          <w:color w:val="FF0000"/>
+        </w:rPr>
+        <w:t xml:space="preserve"> </w:t>
+      </w:r>
+      <w:proofErr w:type="spellStart"/>
+      <w:r>
+        <w:rPr>
+          <w:b/>
+          <w:bCs/>
+          <w:i/>
+          <w:iCs/>
+          <w:color w:val="FF0000"/>
+        </w:rPr>
+        <w:t>with</w:t>
+      </w:r>
+      <w:proofErr w:type="spellEnd"/>
+      <w:r>
+        <w:rPr>
+          <w:b/>
+          <w:bCs/>
+          <w:i/>
+          <w:iCs/>
+          <w:color w:val="FF0000"/>
+        </w:rPr>
+        <w:t xml:space="preserve"> </w:t>
+      </w:r>
+      <w:proofErr w:type="spellStart"/>
+      <w:r>
+        <w:rPr>
+          <w:b/>
+          <w:bCs/>
+          <w:i/>
+          <w:iCs/>
+          <w:color w:val="FF0000"/>
+        </w:rPr>
+        <w:t>name</w:t>
+      </w:r>
+      <w:proofErr w:type="spellEnd"/>
+      <w:r>
+        <w:rPr>
+          <w:b/>
+          <w:bCs/>
+          <w:i/>
+          <w:iCs/>
+          <w:color w:val="FF0000"/>
+        </w:rPr>
+        <w:t xml:space="preserve"> '</w:t>
+      </w:r>
+      <w:proofErr w:type="spellStart"/>
+      <w:r>
+        <w:rPr>
+          <w:b/>
+          <w:bCs/>
+          <w:i/>
+          <w:iCs/>
+          <w:color w:val="FF0000"/>
+        </w:rPr>
+        <w:t>invoiceControllerWeb</w:t>
+      </w:r>
+      <w:proofErr w:type="spellEnd"/>
+      <w:r>
+        <w:rPr>
+          <w:b/>
+          <w:bCs/>
+          <w:i/>
+          <w:iCs/>
+          <w:color w:val="FF0000"/>
+        </w:rPr>
+        <w:t xml:space="preserve">': </w:t>
+      </w:r>
+      <w:proofErr w:type="spellStart"/>
+      <w:r>
+        <w:rPr>
+          <w:b/>
+          <w:bCs/>
+          <w:i/>
+          <w:iCs/>
+          <w:color w:val="FF0000"/>
+        </w:rPr>
+        <w:t>Unsatisfied</w:t>
+      </w:r>
+      <w:proofErr w:type="spellEnd"/>
+      <w:r>
+        <w:rPr>
+          <w:b/>
+          <w:bCs/>
+          <w:i/>
+          <w:iCs/>
+          <w:color w:val="FF0000"/>
+        </w:rPr>
+        <w:t xml:space="preserve"> </w:t>
+      </w:r>
+      <w:proofErr w:type="spellStart"/>
+      <w:r>
+        <w:rPr>
+          <w:b/>
+          <w:bCs/>
+          <w:i/>
+          <w:iCs/>
+          <w:color w:val="FF0000"/>
+        </w:rPr>
+        <w:t>dependency</w:t>
+      </w:r>
+      <w:proofErr w:type="spellEnd"/>
+      <w:r>
+        <w:rPr>
+          <w:b/>
+          <w:bCs/>
+          <w:i/>
+          <w:iCs/>
+          <w:color w:val="FF0000"/>
+        </w:rPr>
+        <w:t xml:space="preserve"> </w:t>
+      </w:r>
+      <w:proofErr w:type="spellStart"/>
+      <w:r>
+        <w:rPr>
+          <w:b/>
+          <w:bCs/>
+          <w:i/>
+          <w:iCs/>
+          <w:color w:val="FF0000"/>
+        </w:rPr>
+        <w:t>expressed</w:t>
+      </w:r>
+      <w:proofErr w:type="spellEnd"/>
+      <w:r>
+        <w:rPr>
+          <w:b/>
+          <w:bCs/>
+          <w:i/>
+          <w:iCs/>
+          <w:color w:val="FF0000"/>
+        </w:rPr>
+        <w:t xml:space="preserve"> </w:t>
+      </w:r>
+      <w:proofErr w:type="spellStart"/>
+      <w:r>
+        <w:rPr>
+          <w:b/>
+          <w:bCs/>
+          <w:i/>
+          <w:iCs/>
+          <w:color w:val="FF0000"/>
+        </w:rPr>
+        <w:t>through</w:t>
+      </w:r>
+      <w:proofErr w:type="spellEnd"/>
+      <w:r>
+        <w:rPr>
+          <w:b/>
+          <w:bCs/>
+          <w:i/>
+          <w:iCs/>
+          <w:color w:val="FF0000"/>
+        </w:rPr>
+        <w:t xml:space="preserve"> </w:t>
+      </w:r>
+      <w:proofErr w:type="spellStart"/>
+      <w:r>
+        <w:rPr>
+          <w:b/>
+          <w:bCs/>
+          <w:i/>
+          <w:iCs/>
+          <w:color w:val="FF0000"/>
+        </w:rPr>
+        <w:t>field</w:t>
+      </w:r>
+      <w:proofErr w:type="spellEnd"/>
+      <w:r>
+        <w:rPr>
+          <w:b/>
+          <w:bCs/>
+          <w:i/>
+          <w:iCs/>
+          <w:color w:val="FF0000"/>
+        </w:rPr>
+        <w:t xml:space="preserve"> '</w:t>
+      </w:r>
+      <w:proofErr w:type="spellStart"/>
+      <w:r>
+        <w:rPr>
+          <w:b/>
+          <w:bCs/>
+          <w:i/>
+          <w:iCs/>
+          <w:color w:val="FF0000"/>
+        </w:rPr>
+        <w:t>invoiceService</w:t>
+      </w:r>
+      <w:proofErr w:type="spellEnd"/>
+      <w:r>
+        <w:rPr>
+          <w:b/>
+          <w:bCs/>
+          <w:i/>
+          <w:iCs/>
+          <w:color w:val="FF0000"/>
+        </w:rPr>
+        <w:t xml:space="preserve">'; </w:t>
+      </w:r>
+      <w:proofErr w:type="spellStart"/>
+      <w:r>
+        <w:rPr>
+          <w:b/>
+          <w:bCs/>
+          <w:i/>
+          <w:iCs/>
+          <w:color w:val="FF0000"/>
+        </w:rPr>
+        <w:t>nested</w:t>
+      </w:r>
+      <w:proofErr w:type="spellEnd"/>
+      <w:r>
+        <w:rPr>
+          <w:b/>
+          <w:bCs/>
+          <w:i/>
+          <w:iCs/>
+          <w:color w:val="FF0000"/>
+        </w:rPr>
+        <w:t xml:space="preserve"> exception </w:t>
+      </w:r>
+      <w:proofErr w:type="spellStart"/>
+      <w:r>
+        <w:rPr>
+          <w:b/>
+          <w:bCs/>
+          <w:i/>
+          <w:iCs/>
+          <w:color w:val="FF0000"/>
+        </w:rPr>
+        <w:t>is</w:t>
+      </w:r>
+      <w:proofErr w:type="spellEnd"/>
+      <w:r>
+        <w:rPr>
+          <w:b/>
+          <w:bCs/>
+          <w:i/>
+          <w:iCs/>
+          <w:color w:val="FF0000"/>
+        </w:rPr>
+        <w:t xml:space="preserve"> org.springframework.beans.factory.NoUniqueBeanDefinitionException: No </w:t>
+      </w:r>
+      <w:proofErr w:type="spellStart"/>
+      <w:r>
+        <w:rPr>
+          <w:b/>
+          <w:bCs/>
+          <w:i/>
+          <w:iCs/>
+          <w:color w:val="FF0000"/>
+        </w:rPr>
+        <w:t>qualifying</w:t>
+      </w:r>
+      <w:proofErr w:type="spellEnd"/>
+      <w:r>
+        <w:rPr>
+          <w:b/>
+          <w:bCs/>
+          <w:i/>
+          <w:iCs/>
+          <w:color w:val="FF0000"/>
+        </w:rPr>
+        <w:t xml:space="preserve"> </w:t>
+      </w:r>
+      <w:proofErr w:type="spellStart"/>
+      <w:r>
+        <w:rPr>
+          <w:b/>
+          <w:bCs/>
+          <w:i/>
+          <w:iCs/>
+          <w:color w:val="FF0000"/>
+        </w:rPr>
+        <w:t>bean</w:t>
+      </w:r>
+      <w:proofErr w:type="spellEnd"/>
+      <w:r>
+        <w:rPr>
+          <w:b/>
+          <w:bCs/>
+          <w:i/>
+          <w:iCs/>
+          <w:color w:val="FF0000"/>
+        </w:rPr>
+        <w:t xml:space="preserve"> of type '</w:t>
+      </w:r>
+      <w:proofErr w:type="spellStart"/>
+      <w:r>
+        <w:rPr>
+          <w:b/>
+          <w:bCs/>
+          <w:i/>
+          <w:iCs/>
+          <w:color w:val="FF0000"/>
+        </w:rPr>
+        <w:t>com.siggidieuf.facture.service.IinvoiceService</w:t>
+      </w:r>
+      <w:proofErr w:type="spellEnd"/>
+      <w:r>
+        <w:rPr>
+          <w:b/>
+          <w:bCs/>
+          <w:i/>
+          <w:iCs/>
+          <w:color w:val="FF0000"/>
+        </w:rPr>
+        <w:t xml:space="preserve">' </w:t>
+      </w:r>
+      <w:proofErr w:type="spellStart"/>
+      <w:r>
+        <w:rPr>
+          <w:b/>
+          <w:bCs/>
+          <w:i/>
+          <w:iCs/>
+          <w:color w:val="FF0000"/>
+        </w:rPr>
+        <w:t>available</w:t>
+      </w:r>
+      <w:proofErr w:type="spellEnd"/>
+      <w:r>
+        <w:rPr>
+          <w:b/>
+          <w:bCs/>
+          <w:i/>
+          <w:iCs/>
+          <w:color w:val="FF0000"/>
+        </w:rPr>
+        <w:t xml:space="preserve">: </w:t>
+      </w:r>
+      <w:proofErr w:type="spellStart"/>
+      <w:r>
+        <w:rPr>
+          <w:b/>
+          <w:bCs/>
+          <w:i/>
+          <w:iCs/>
+          <w:color w:val="FF0000"/>
+        </w:rPr>
+        <w:t>expected</w:t>
+      </w:r>
+      <w:proofErr w:type="spellEnd"/>
+      <w:r>
+        <w:rPr>
+          <w:b/>
+          <w:bCs/>
+          <w:i/>
+          <w:iCs/>
+          <w:color w:val="FF0000"/>
+        </w:rPr>
+        <w:t xml:space="preserve"> single </w:t>
+      </w:r>
+      <w:proofErr w:type="spellStart"/>
+      <w:r>
+        <w:rPr>
+          <w:b/>
+          <w:bCs/>
+          <w:i/>
+          <w:iCs/>
+          <w:color w:val="FF0000"/>
+        </w:rPr>
+        <w:t>matching</w:t>
+      </w:r>
+      <w:proofErr w:type="spellEnd"/>
+      <w:r>
+        <w:rPr>
+          <w:b/>
+          <w:bCs/>
+          <w:i/>
+          <w:iCs/>
+          <w:color w:val="FF0000"/>
+        </w:rPr>
+        <w:t xml:space="preserve"> </w:t>
+      </w:r>
+      <w:proofErr w:type="spellStart"/>
+      <w:r>
+        <w:rPr>
+          <w:b/>
+          <w:bCs/>
+          <w:i/>
+          <w:iCs/>
+          <w:color w:val="FF0000"/>
+        </w:rPr>
+        <w:t>bean</w:t>
+      </w:r>
+      <w:proofErr w:type="spellEnd"/>
+      <w:r>
+        <w:rPr>
+          <w:b/>
+          <w:bCs/>
+          <w:i/>
+          <w:iCs/>
+          <w:color w:val="FF0000"/>
+        </w:rPr>
+        <w:t xml:space="preserve"> but </w:t>
+      </w:r>
+      <w:proofErr w:type="spellStart"/>
+      <w:r>
+        <w:rPr>
+          <w:b/>
+          <w:bCs/>
+          <w:i/>
+          <w:iCs/>
+          <w:color w:val="FF0000"/>
+        </w:rPr>
+        <w:t>found</w:t>
+      </w:r>
+      <w:proofErr w:type="spellEnd"/>
+      <w:r>
+        <w:rPr>
+          <w:b/>
+          <w:bCs/>
+          <w:i/>
+          <w:iCs/>
+          <w:color w:val="FF0000"/>
+        </w:rPr>
+        <w:t xml:space="preserve"> 2: </w:t>
+      </w:r>
+      <w:proofErr w:type="spellStart"/>
+      <w:r>
+        <w:rPr>
+          <w:b/>
+          <w:bCs/>
+          <w:i/>
+          <w:iCs/>
+          <w:color w:val="FF0000"/>
+        </w:rPr>
+        <w:t>invoiceServiceNumber,invoiceServicePrefix</w:t>
+      </w:r>
+      <w:proofErr w:type="spellEnd"/>
+    </w:p>
+    <w:p>
+      <w:pPr>
+        <w:rPr>
+          <w:b/>
+          <w:bCs/>
+          <w:i/>
+          <w:iCs/>
+          <w:color w:val="FF0000"/>
+        </w:rPr>
+      </w:pPr>
+      <w:r>
+        <w:rPr>
+          <w:b/>
+          <w:bCs/>
+          <w:i/>
+          <w:iCs/>
+          <w:color w:val="FF0000"/>
+        </w:rPr>
+        <w:t xml:space="preserve">Exception in thread "main" org.springframework.beans.factory.UnsatisfiedDependencyException: </w:t>
+      </w:r>
+      <w:proofErr w:type="spellStart"/>
+      <w:r>
+        <w:rPr>
+          <w:b/>
+          <w:bCs/>
+          <w:i/>
+          <w:iCs/>
+          <w:color w:val="FF0000"/>
+        </w:rPr>
+        <w:t>Error</w:t>
+      </w:r>
+      <w:proofErr w:type="spellEnd"/>
+      <w:r>
+        <w:rPr>
+          <w:b/>
+          <w:bCs/>
+          <w:i/>
+          <w:iCs/>
+          <w:color w:val="FF0000"/>
+        </w:rPr>
+        <w:t xml:space="preserve"> </w:t>
+      </w:r>
+      <w:proofErr w:type="spellStart"/>
+      <w:r>
+        <w:rPr>
+          <w:b/>
+          <w:bCs/>
+          <w:i/>
+          <w:iCs/>
+          <w:color w:val="FF0000"/>
+        </w:rPr>
+        <w:t>creating</w:t>
+      </w:r>
+      <w:proofErr w:type="spellEnd"/>
+      <w:r>
+        <w:rPr>
+          <w:b/>
+          <w:bCs/>
+          <w:i/>
+          <w:iCs/>
+          <w:color w:val="FF0000"/>
+        </w:rPr>
+        <w:t xml:space="preserve"> </w:t>
+      </w:r>
+      <w:proofErr w:type="spellStart"/>
+      <w:r>
+        <w:rPr>
+          <w:b/>
+          <w:bCs/>
+          <w:i/>
+          <w:iCs/>
+          <w:color w:val="FF0000"/>
+        </w:rPr>
+        <w:t>bean</w:t>
+      </w:r>
+      <w:proofErr w:type="spellEnd"/>
+      <w:r>
+        <w:rPr>
+          <w:b/>
+          <w:bCs/>
+          <w:i/>
+          <w:iCs/>
+          <w:color w:val="FF0000"/>
+        </w:rPr>
+        <w:t xml:space="preserve"> </w:t>
+      </w:r>
+      <w:proofErr w:type="spellStart"/>
+      <w:r>
+        <w:rPr>
+          <w:b/>
+          <w:bCs/>
+          <w:i/>
+          <w:iCs/>
+          <w:color w:val="FF0000"/>
+        </w:rPr>
+        <w:t>with</w:t>
+      </w:r>
+      <w:proofErr w:type="spellEnd"/>
+      <w:r>
+        <w:rPr>
+          <w:b/>
+          <w:bCs/>
+          <w:i/>
+          <w:iCs/>
+          <w:color w:val="FF0000"/>
+        </w:rPr>
+        <w:t xml:space="preserve"> </w:t>
+      </w:r>
+      <w:proofErr w:type="spellStart"/>
+      <w:r>
+        <w:rPr>
+          <w:b/>
+          <w:bCs/>
+          <w:i/>
+          <w:iCs/>
+          <w:color w:val="FF0000"/>
+        </w:rPr>
+        <w:t>name</w:t>
+      </w:r>
+      <w:proofErr w:type="spellEnd"/>
+      <w:r>
+        <w:rPr>
+          <w:b/>
+          <w:bCs/>
+          <w:i/>
+          <w:iCs/>
+          <w:color w:val="FF0000"/>
+        </w:rPr>
+        <w:t xml:space="preserve"> '</w:t>
+      </w:r>
+      <w:proofErr w:type="spellStart"/>
+      <w:r>
+        <w:rPr>
+          <w:b/>
+          <w:bCs/>
+          <w:i/>
+          <w:iCs/>
+          <w:color w:val="FF0000"/>
+        </w:rPr>
+        <w:t>invoiceControllerWeb</w:t>
+      </w:r>
+      <w:proofErr w:type="spellEnd"/>
+      <w:r>
+        <w:rPr>
+          <w:b/>
+          <w:bCs/>
+          <w:i/>
+          <w:iCs/>
+          <w:color w:val="FF0000"/>
+        </w:rPr>
+        <w:t xml:space="preserve">': </w:t>
+      </w:r>
+      <w:proofErr w:type="spellStart"/>
+      <w:r>
+        <w:rPr>
+          <w:b/>
+          <w:bCs/>
+          <w:i/>
+          <w:iCs/>
+          <w:color w:val="FF0000"/>
+        </w:rPr>
+        <w:t>Unsatisfied</w:t>
+      </w:r>
+      <w:proofErr w:type="spellEnd"/>
+      <w:r>
+        <w:rPr>
+          <w:b/>
+          <w:bCs/>
+          <w:i/>
+          <w:iCs/>
+          <w:color w:val="FF0000"/>
+        </w:rPr>
+        <w:t xml:space="preserve"> </w:t>
+      </w:r>
+      <w:proofErr w:type="spellStart"/>
+      <w:r>
+        <w:rPr>
+          <w:b/>
+          <w:bCs/>
+          <w:i/>
+          <w:iCs/>
+          <w:color w:val="FF0000"/>
+        </w:rPr>
+        <w:t>dependency</w:t>
+      </w:r>
+      <w:proofErr w:type="spellEnd"/>
+      <w:r>
+        <w:rPr>
+          <w:b/>
+          <w:bCs/>
+          <w:i/>
+          <w:iCs/>
+          <w:color w:val="FF0000"/>
+        </w:rPr>
+        <w:t xml:space="preserve"> </w:t>
+      </w:r>
+      <w:proofErr w:type="spellStart"/>
+      <w:r>
+        <w:rPr>
+          <w:b/>
+          <w:bCs/>
+          <w:i/>
+          <w:iCs/>
+          <w:color w:val="FF0000"/>
+        </w:rPr>
+        <w:t>expressed</w:t>
+      </w:r>
+      <w:proofErr w:type="spellEnd"/>
+      <w:r>
+        <w:rPr>
+          <w:b/>
+          <w:bCs/>
+          <w:i/>
+          <w:iCs/>
+          <w:color w:val="FF0000"/>
+        </w:rPr>
+        <w:t xml:space="preserve"> </w:t>
+      </w:r>
+      <w:proofErr w:type="spellStart"/>
+      <w:r>
+        <w:rPr>
+          <w:b/>
+          <w:bCs/>
+          <w:i/>
+          <w:iCs/>
+          <w:color w:val="FF0000"/>
+        </w:rPr>
+        <w:t>through</w:t>
+      </w:r>
+      <w:proofErr w:type="spellEnd"/>
+      <w:r>
+        <w:rPr>
+          <w:b/>
+          <w:bCs/>
+          <w:i/>
+          <w:iCs/>
+          <w:color w:val="FF0000"/>
+        </w:rPr>
+        <w:t xml:space="preserve"> </w:t>
+      </w:r>
+      <w:proofErr w:type="spellStart"/>
+      <w:r>
+        <w:rPr>
+          <w:b/>
+          <w:bCs/>
+          <w:i/>
+          <w:iCs/>
+          <w:color w:val="FF0000"/>
+        </w:rPr>
+        <w:t>field</w:t>
+      </w:r>
+      <w:proofErr w:type="spellEnd"/>
+      <w:r>
+        <w:rPr>
+          <w:b/>
+          <w:bCs/>
+          <w:i/>
+          <w:iCs/>
+          <w:color w:val="FF0000"/>
+        </w:rPr>
+        <w:t xml:space="preserve"> '</w:t>
+      </w:r>
+      <w:proofErr w:type="spellStart"/>
+      <w:r>
+        <w:rPr>
+          <w:b/>
+          <w:bCs/>
+          <w:i/>
+          <w:iCs/>
+          <w:color w:val="FF0000"/>
+        </w:rPr>
+        <w:t>invoiceService</w:t>
+      </w:r>
+      <w:proofErr w:type="spellEnd"/>
+      <w:r>
+        <w:rPr>
+          <w:b/>
+          <w:bCs/>
+          <w:i/>
+          <w:iCs/>
+          <w:color w:val="FF0000"/>
+        </w:rPr>
+        <w:t xml:space="preserve">'; </w:t>
+      </w:r>
+      <w:proofErr w:type="spellStart"/>
+      <w:r>
+        <w:rPr>
+          <w:b/>
+          <w:bCs/>
+          <w:i/>
+          <w:iCs/>
+          <w:color w:val="FF0000"/>
+        </w:rPr>
+        <w:t>nested</w:t>
+      </w:r>
+      <w:proofErr w:type="spellEnd"/>
+      <w:r>
+        <w:rPr>
+          <w:b/>
+          <w:bCs/>
+          <w:i/>
+          <w:iCs/>
+          <w:color w:val="FF0000"/>
+        </w:rPr>
+        <w:t xml:space="preserve"> exception </w:t>
+      </w:r>
+      <w:proofErr w:type="spellStart"/>
+      <w:r>
+        <w:rPr>
+          <w:b/>
+          <w:bCs/>
+          <w:i/>
+          <w:iCs/>
+          <w:color w:val="FF0000"/>
+        </w:rPr>
+        <w:t>is</w:t>
+      </w:r>
+      <w:proofErr w:type="spellEnd"/>
+      <w:r>
+        <w:rPr>
+          <w:b/>
+          <w:bCs/>
+          <w:i/>
+          <w:iCs/>
+          <w:color w:val="FF0000"/>
+        </w:rPr>
+        <w:t xml:space="preserve"> org.springframework.beans.factory.NoUniqueBeanDefinitionException: No </w:t>
+      </w:r>
+      <w:proofErr w:type="spellStart"/>
+      <w:r>
+        <w:rPr>
+          <w:b/>
+          <w:bCs/>
+          <w:i/>
+          <w:iCs/>
+          <w:color w:val="FF0000"/>
+        </w:rPr>
+        <w:t>qualifying</w:t>
+      </w:r>
+      <w:proofErr w:type="spellEnd"/>
+      <w:r>
+        <w:rPr>
+          <w:b/>
+          <w:bCs/>
+          <w:i/>
+          <w:iCs/>
+          <w:color w:val="FF0000"/>
+        </w:rPr>
+        <w:t xml:space="preserve"> </w:t>
+      </w:r>
+      <w:proofErr w:type="spellStart"/>
+      <w:r>
+        <w:rPr>
+          <w:b/>
+          <w:bCs/>
+          <w:i/>
+          <w:iCs/>
+          <w:color w:val="FF0000"/>
+        </w:rPr>
+        <w:t>bean</w:t>
+      </w:r>
+      <w:proofErr w:type="spellEnd"/>
+      <w:r>
+        <w:rPr>
+          <w:b/>
+          <w:bCs/>
+          <w:i/>
+          <w:iCs/>
+          <w:color w:val="FF0000"/>
+        </w:rPr>
+        <w:t xml:space="preserve"> of type '</w:t>
+      </w:r>
+      <w:proofErr w:type="spellStart"/>
+      <w:r>
+        <w:rPr>
+          <w:b/>
+          <w:bCs/>
+          <w:i/>
+          <w:iCs/>
+          <w:color w:val="FF0000"/>
+        </w:rPr>
+        <w:t>com.siggidieuf.facture.service.IinvoiceService</w:t>
+      </w:r>
+      <w:proofErr w:type="spellEnd"/>
+      <w:r>
+        <w:rPr>
+          <w:b/>
+          <w:bCs/>
+          <w:i/>
+          <w:iCs/>
+          <w:color w:val="FF0000"/>
+        </w:rPr>
+        <w:t xml:space="preserve">' </w:t>
+      </w:r>
+      <w:proofErr w:type="spellStart"/>
+      <w:r>
+        <w:rPr>
+          <w:b/>
+          <w:bCs/>
+          <w:i/>
+          <w:iCs/>
+          <w:color w:val="FF0000"/>
+        </w:rPr>
+        <w:t>available</w:t>
+      </w:r>
+      <w:proofErr w:type="spellEnd"/>
+      <w:r>
+        <w:rPr>
+          <w:b/>
+          <w:bCs/>
+          <w:i/>
+          <w:iCs/>
+          <w:color w:val="FF0000"/>
+        </w:rPr>
+        <w:t xml:space="preserve">: </w:t>
+      </w:r>
+      <w:proofErr w:type="spellStart"/>
+      <w:r>
+        <w:rPr>
+          <w:b/>
+          <w:bCs/>
+          <w:i/>
+          <w:iCs/>
+          <w:color w:val="FF0000"/>
+        </w:rPr>
+        <w:t>expected</w:t>
+      </w:r>
+      <w:proofErr w:type="spellEnd"/>
+      <w:r>
+        <w:rPr>
+          <w:b/>
+          <w:bCs/>
+          <w:i/>
+          <w:iCs/>
+          <w:color w:val="FF0000"/>
+        </w:rPr>
+        <w:t xml:space="preserve"> single </w:t>
+      </w:r>
+      <w:proofErr w:type="spellStart"/>
+      <w:r>
+        <w:rPr>
+          <w:b/>
+          <w:bCs/>
+          <w:i/>
+          <w:iCs/>
+          <w:color w:val="FF0000"/>
+        </w:rPr>
+        <w:t>matching</w:t>
+      </w:r>
+      <w:proofErr w:type="spellEnd"/>
+      <w:r>
+        <w:rPr>
+          <w:b/>
+          <w:bCs/>
+          <w:i/>
+          <w:iCs/>
+          <w:color w:val="FF0000"/>
+        </w:rPr>
+        <w:t xml:space="preserve"> </w:t>
+      </w:r>
+      <w:proofErr w:type="spellStart"/>
+      <w:r>
+        <w:rPr>
+          <w:b/>
+          <w:bCs/>
+          <w:i/>
+          <w:iCs/>
+          <w:color w:val="FF0000"/>
+        </w:rPr>
+        <w:t>bean</w:t>
+      </w:r>
+      <w:proofErr w:type="spellEnd"/>
+      <w:r>
+        <w:rPr>
+          <w:b/>
+          <w:bCs/>
+          <w:i/>
+          <w:iCs/>
+          <w:color w:val="FF0000"/>
+        </w:rPr>
+        <w:t xml:space="preserve"> but </w:t>
+      </w:r>
+      <w:proofErr w:type="spellStart"/>
+      <w:r>
+        <w:rPr>
+          <w:b/>
+          <w:bCs/>
+          <w:i/>
+          <w:iCs/>
+          <w:color w:val="FF0000"/>
+        </w:rPr>
+        <w:t>found</w:t>
+      </w:r>
+      <w:proofErr w:type="spellEnd"/>
+      <w:r>
+        <w:rPr>
+          <w:b/>
+          <w:bCs/>
+          <w:i/>
+          <w:iCs/>
+          <w:color w:val="FF0000"/>
+        </w:rPr>
+        <w:t xml:space="preserve"> 2: </w:t>
+      </w:r>
+      <w:proofErr w:type="spellStart"/>
+      <w:r>
+        <w:rPr>
+          <w:b/>
+          <w:bCs/>
+          <w:i/>
+          <w:iCs/>
+          <w:color w:val="FF0000"/>
+        </w:rPr>
+        <w:t>invoiceServiceNumber,invoiceServicePrefix</w:t>
+      </w:r>
+      <w:proofErr w:type="spellEnd"/>
+    </w:p>
+    <w:p>
+      <w:pPr>
+        <w:rPr>
+          <w:b/>
+          <w:bCs/>
+          <w:i/>
+          <w:iCs/>
+          <w:color w:val="000000" w:themeColor="text1"/>
+        </w:rPr>
+      </w:pPr>
+    </w:p>
+    <w:p>
+      <w:pPr>
+        <w:rPr>
+          <w:color w:val="000000" w:themeColor="text1"/>
+        </w:rPr>
+      </w:pPr>
+      <w:r>
+        <w:rPr>
+          <w:color w:val="000000" w:themeColor="text1"/>
+        </w:rPr>
+        <w:t>Proposition de Solution:</w:t>
+      </w:r>
+    </w:p>
+    <w:p>
+      <w:pPr>
+        <w:rPr>
+          <w:color w:val="000000" w:themeColor="text1"/>
+        </w:rPr>
+      </w:pPr>
+      <w:r>
+        <w:rPr>
+          <w:color w:val="000000" w:themeColor="text1"/>
+        </w:rPr>
+        <w:t xml:space="preserve">Séparer les différentes implémentations </w:t>
+      </w:r>
+      <w:r>
+        <w:rPr>
+          <w:color w:val="000000" w:themeColor="text1"/>
+        </w:rPr>
+        <w:t>dans des packages différents.</w:t>
+      </w:r>
+    </w:p>
+    <w:p>
+      <w:pPr>
+        <w:rPr>
+          <w:color w:val="000000" w:themeColor="text1"/>
+        </w:rPr>
+      </w:pPr>
+    </w:p>
+    <w:p>
+      <w:pPr>
+        <w:rPr>
+          <w:color w:val="FF0000"/>
+        </w:rPr>
+      </w:pPr>
+    </w:p>
+    <w:p>
+      <w:r>
+        <w:drawing>
+          <wp:inline distT="0" distB="0" distL="0" distR="0" wp14:anchorId="446D3AB9" wp14:editId="3AE0A1D5">
+            <wp:extent cx="5943600" cy="5725160"/>
+            <wp:effectExtent l="0" t="0" r="0" b="8890"/>
+            <wp:docPr id="1850394485" name="Picture 1"/>
+            <wp:cNvGraphicFramePr>
+              <a:graphicFrameLocks xmlns:a="http://schemas.openxmlformats.org/drawingml/2006/main" noChangeAspect="1"/>
+            </wp:cNvGraphicFramePr>
+            <a:graphic xmlns:a="http://schemas.openxmlformats.org/drawingml/2006/main">
+              <a:graphicData uri="http://schemas.openxmlformats.org/drawingml/2006/picture">
+                <pic:pic xmlns:pic="http://schemas.openxmlformats.org/drawingml/2006/picture">
+                  <pic:nvPicPr>
+                    <pic:cNvPr id="1850394485" name=""/>
+                    <pic:cNvPicPr/>
+                  </pic:nvPicPr>
+                  <pic:blipFill>
+                    <a:blip r:embed="rId9"/>
+                    <a:stretch>
+                      <a:fillRect/>
+                    </a:stretch>
+                  </pic:blipFill>
+                  <pic:spPr>
+                    <a:xfrm>
+                      <a:off x="0" y="0"/>
+                      <a:ext cx="5943600" cy="5725160"/>
                     </a:xfrm>
                     <a:prstGeom prst="rect">
                       <a:avLst/>
@@ -623,6 +1904,9 @@
   <w:style w:type="paragraph" w:default="1" w:styleId="Normal">
     <w:name w:val="Normal"/>
     <w:qFormat/>
+    <w:rPr>
+      <w:lang w:val="fr-FR"/>
+    </w:rPr>
   </w:style>
   <w:style w:type="character" w:default="1" w:styleId="DefaultParagraphFont">
     <w:name w:val="Default Paragraph Font"/>

</xml_diff>